<commit_message>
Full refactoring: 1. New design (request from Bulaev A.V.); 2. Another schedule orientation (request from Bulaev A.V.).
Schedule creating was added!
</commit_message>
<xml_diff>
--- a/src/main/resources/templates/Template.docx
+++ b/src/main/resources/templates/Template.docx
@@ -1,252 +1,209 @@
 
 <file path=word/document.xml><?xml version="1.0" encoding="utf-8"?>
-<w:document xmlns:w="http://schemas.openxmlformats.org/wordprocessingml/2006/main" xmlns:aink="http://schemas.microsoft.com/office/drawing/2016/ink" xmlns:am3d="http://schemas.microsoft.com/office/drawing/2017/model3d" xmlns:cx="http://schemas.microsoft.com/office/drawing/2014/chartex" xmlns:cx1="http://schemas.microsoft.com/office/drawing/2015/9/8/chartex" xmlns:cx2="http://schemas.microsoft.com/office/drawing/2015/10/21/chartex" xmlns:cx3="http://schemas.microsoft.com/office/drawing/2016/5/9/chartex" xmlns:cx4="http://schemas.microsoft.com/office/drawing/2016/5/10/chartex" xmlns:cx5="http://schemas.microsoft.com/office/drawing/2016/5/11/chartex" xmlns:cx6="http://schemas.microsoft.com/office/drawing/2016/5/12/chartex" xmlns:cx7="http://schemas.microsoft.com/office/drawing/2016/5/13/chartex" xmlns:cx8="http://schemas.microsoft.com/office/drawing/2016/5/14/chartex" xmlns:m="http://schemas.openxmlformats.org/officeDocument/2006/math" xmlns:mc="http://schemas.openxmlformats.org/markup-compatibility/2006" xmlns:o="urn:schemas-microsoft-com:office:office" xmlns:r="http://schemas.openxmlformats.org/officeDocument/2006/relationships" xmlns:v="urn:schemas-microsoft-com:vml" xmlns:w10="urn:schemas-microsoft-com:office:word" xmlns:w14="http://schemas.microsoft.com/office/word/2010/wordml" xmlns:w15="http://schemas.microsoft.com/office/word/2012/wordml" xmlns:w16="http://schemas.microsoft.com/office/word/2018/wordml" xmlns:w16cex="http://schemas.microsoft.com/office/word/2018/wordml/cex" xmlns:w16cid="http://schemas.microsoft.com/office/word/2016/wordml/cid" xmlns:w16sdtdh="http://schemas.microsoft.com/office/word/2020/wordml/sdtdatahash" xmlns:w16se="http://schemas.microsoft.com/office/word/2015/wordml/symex" xmlns:wne="http://schemas.microsoft.com/office/word/2006/wordml" xmlns:wp="http://schemas.openxmlformats.org/drawingml/2006/wordprocessingDrawing" xmlns:wp14="http://schemas.microsoft.com/office/word/2010/wordprocessingDrawing" xmlns:wpc="http://schemas.microsoft.com/office/word/2010/wordprocessingCanvas" xmlns:wpg="http://schemas.microsoft.com/office/word/2010/wordprocessingGroup" xmlns:wpi="http://schemas.microsoft.com/office/word/2010/wordprocessingInk" xmlns:wps="http://schemas.microsoft.com/office/word/2010/wordprocessingShape" mc:Ignorable="w14 w15 w16se w16cid w16 w16cex w16sdtdh wp14">
+<w:document xmlns:wpc="http://schemas.microsoft.com/office/word/2010/wordprocessingCanvas" xmlns:cx="http://schemas.microsoft.com/office/drawing/2014/chartex" xmlns:cx1="http://schemas.microsoft.com/office/drawing/2015/9/8/chartex" xmlns:cx2="http://schemas.microsoft.com/office/drawing/2015/10/21/chartex" xmlns:cx3="http://schemas.microsoft.com/office/drawing/2016/5/9/chartex" xmlns:cx4="http://schemas.microsoft.com/office/drawing/2016/5/10/chartex" xmlns:cx5="http://schemas.microsoft.com/office/drawing/2016/5/11/chartex" xmlns:cx6="http://schemas.microsoft.com/office/drawing/2016/5/12/chartex" xmlns:cx7="http://schemas.microsoft.com/office/drawing/2016/5/13/chartex" xmlns:cx8="http://schemas.microsoft.com/office/drawing/2016/5/14/chartex" xmlns:mc="http://schemas.openxmlformats.org/markup-compatibility/2006" xmlns:aink="http://schemas.microsoft.com/office/drawing/2016/ink" xmlns:am3d="http://schemas.microsoft.com/office/drawing/2017/model3d" xmlns:o="urn:schemas-microsoft-com:office:office" xmlns:r="http://schemas.openxmlformats.org/officeDocument/2006/relationships" xmlns:m="http://schemas.openxmlformats.org/officeDocument/2006/math" xmlns:v="urn:schemas-microsoft-com:vml" xmlns:wp14="http://schemas.microsoft.com/office/word/2010/wordprocessingDrawing" xmlns:wp="http://schemas.openxmlformats.org/drawingml/2006/wordprocessingDrawing" xmlns:w10="urn:schemas-microsoft-com:office:word" xmlns:w="http://schemas.openxmlformats.org/wordprocessingml/2006/main" xmlns:w14="http://schemas.microsoft.com/office/word/2010/wordml" xmlns:w15="http://schemas.microsoft.com/office/word/2012/wordml" xmlns:w16cex="http://schemas.microsoft.com/office/word/2018/wordml/cex" xmlns:w16cid="http://schemas.microsoft.com/office/word/2016/wordml/cid" xmlns:w16="http://schemas.microsoft.com/office/word/2018/wordml" xmlns:w16sdtdh="http://schemas.microsoft.com/office/word/2020/wordml/sdtdatahash" xmlns:w16se="http://schemas.microsoft.com/office/word/2015/wordml/symex" xmlns:wpg="http://schemas.microsoft.com/office/word/2010/wordprocessingGroup" xmlns:wpi="http://schemas.microsoft.com/office/word/2010/wordprocessingInk" xmlns:wne="http://schemas.microsoft.com/office/word/2006/wordml" xmlns:wps="http://schemas.microsoft.com/office/word/2010/wordprocessingShape" mc:Ignorable="w14 w15 w16se w16cid w16 w16cex w16sdtdh wp14">
   <w:body>
+    <w:p>
+      <w:pPr>
+        <w:spacing w:after="0" w:line="240" w:lineRule="auto"/>
+        <w:jc w:val="center"/>
+        <w:rPr>
+          <w:rFonts w:ascii="Times New Roman" w:hAnsi="Times New Roman" w:cs="Times New Roman"/>
+          <w:b/>
+          <w:sz w:val="32"/>
+          <w:szCs w:val="32"/>
+          <w:lang w:val="en-US"/>
+        </w:rPr>
+      </w:pPr>
+      <w:r>
+        <w:rPr>
+          <w:rFonts w:ascii="Times New Roman" w:hAnsi="Times New Roman" w:cs="Times New Roman"/>
+          <w:b/>
+          <w:sz w:val="32"/>
+          <w:szCs w:val="32"/>
+          <w:lang w:val="en-US"/>
+        </w:rPr>
+        <w:t>410</w:t>
+      </w:r>
+    </w:p>
     <w:tbl>
       <w:tblPr>
         <w:tblStyle w:val="a3"/>
-        <w:tblW w:type="dxa" w:w="15871"/>
-        <w:tblLook w:firstColumn="1" w:firstRow="1" w:lastColumn="0" w:lastRow="0" w:noHBand="0" w:noVBand="1" w:val="04A0"/>
+        <w:tblW w:w="15871" w:type="dxa"/>
+        <w:tblLook w:val="04A0" w:firstRow="1" w:lastRow="0" w:firstColumn="1" w:lastColumn="0" w:noHBand="0" w:noVBand="1"/>
       </w:tblPr>
       <w:tblGrid>
-        <w:gridCol w:w="696"/>
-        <w:gridCol w:w="2241"/>
-        <w:gridCol w:w="2241"/>
-        <w:gridCol w:w="2159"/>
-        <w:gridCol w:w="2135"/>
-        <w:gridCol w:w="2164"/>
-        <w:gridCol w:w="2161"/>
-        <w:gridCol w:w="2074"/>
+        <w:gridCol w:w="702"/>
+        <w:gridCol w:w="2516"/>
+        <w:gridCol w:w="2505"/>
+        <w:gridCol w:w="2633"/>
+        <w:gridCol w:w="2505"/>
+        <w:gridCol w:w="2505"/>
+        <w:gridCol w:w="2505"/>
       </w:tblGrid>
       <w:tr>
-        <w:trPr>
-          <w:tblHeader/>
-        </w:trPr>
-        <w:tc>
-          <w:tcPr>
-            <w:tcW w:type="dxa" w:w="15871"/>
-            <w:gridSpan w:val="7"/>
+        <w:tc>
+          <w:tcPr>
+            <w:tcW w:w="702" w:type="dxa"/>
           </w:tcPr>
           <w:p>
             <w:pPr>
               <w:jc w:val="center"/>
               <w:rPr>
-                <w:rFonts w:ascii="Times New Roman" w:cs="Times New Roman" w:hAnsi="Times New Roman"/>
-                <w:b/>
-                <w:sz w:val="20"/>
-                <w:szCs w:val="20"/>
-                <w:lang w:val="en-US"/>
-              </w:rPr>
-            </w:pPr>
-            <w:r>
-              <w:rPr>
-                <w:rFonts w:ascii="Times New Roman" w:cs="Times New Roman" w:hAnsi="Times New Roman"/>
-                <w:b/>
-                <w:sz w:val="32"/>
-                <w:szCs w:val="32"/>
-              </w:rPr>
-              <w:t>ИС-122</w:t>
-            </w:r>
-          </w:p>
-        </w:tc>
-      </w:tr>
-      <w:tr>
-        <w:tc>
-          <w:tcPr>
-            <w:tcW w:type="dxa" w:w="696"/>
-            <w:vAlign w:val="center"/>
+                <w:rFonts w:ascii="Times New Roman" w:hAnsi="Times New Roman" w:cs="Times New Roman"/>
+                <w:b/>
+                <w:sz w:val="20"/>
+                <w:szCs w:val="20"/>
+              </w:rPr>
+            </w:pPr>
+          </w:p>
+        </w:tc>
+        <w:tc>
+          <w:tcPr>
+            <w:tcW w:w="2516" w:type="dxa"/>
           </w:tcPr>
           <w:p>
             <w:pPr>
               <w:jc w:val="center"/>
               <w:rPr>
-                <w:rFonts w:ascii="Times New Roman" w:cs="Times New Roman" w:hAnsi="Times New Roman"/>
-                <w:b/>
-                <w:sz w:val="20"/>
-                <w:szCs w:val="20"/>
-              </w:rPr>
-            </w:pPr>
-          </w:p>
-        </w:tc>
-        <w:tc>
-          <w:tcPr>
-            <w:tcW w:type="dxa" w:w="2241"/>
-            <w:vAlign w:val="center"/>
+                <w:rFonts w:ascii="Times New Roman" w:hAnsi="Times New Roman" w:cs="Times New Roman"/>
+                <w:b/>
+                <w:sz w:val="20"/>
+                <w:szCs w:val="20"/>
+              </w:rPr>
+            </w:pPr>
+            <w:r>
+              <w:rPr>
+                <w:rFonts w:ascii="Times New Roman" w:hAnsi="Times New Roman" w:cs="Times New Roman"/>
+                <w:b/>
+                <w:sz w:val="20"/>
+                <w:szCs w:val="20"/>
+              </w:rPr>
+              <w:t>1</w:t>
+            </w:r>
+          </w:p>
+        </w:tc>
+        <w:tc>
+          <w:tcPr>
+            <w:tcW w:w="2505" w:type="dxa"/>
           </w:tcPr>
           <w:p>
             <w:pPr>
               <w:jc w:val="center"/>
               <w:rPr>
-                <w:rFonts w:ascii="Times New Roman" w:cs="Times New Roman" w:hAnsi="Times New Roman"/>
-                <w:b/>
-                <w:sz w:val="20"/>
-                <w:szCs w:val="20"/>
-              </w:rPr>
-            </w:pPr>
-            <w:r>
-              <w:rPr>
-                <w:rFonts w:ascii="Times New Roman" w:cs="Times New Roman" w:hAnsi="Times New Roman"/>
-                <w:b/>
-                <w:sz w:val="20"/>
-                <w:szCs w:val="20"/>
-              </w:rPr>
-              <w:t>ПН</w:t>
-            </w:r>
-          </w:p>
-        </w:tc>
-        <w:tc>
-          <w:tcPr>
-            <w:tcW w:type="dxa" w:w="2241"/>
-            <w:vAlign w:val="center"/>
+                <w:rFonts w:ascii="Times New Roman" w:hAnsi="Times New Roman" w:cs="Times New Roman"/>
+                <w:b/>
+                <w:sz w:val="20"/>
+                <w:szCs w:val="20"/>
+              </w:rPr>
+            </w:pPr>
+            <w:r>
+              <w:rPr>
+                <w:rFonts w:ascii="Times New Roman" w:hAnsi="Times New Roman" w:cs="Times New Roman"/>
+                <w:b/>
+                <w:sz w:val="20"/>
+                <w:szCs w:val="20"/>
+              </w:rPr>
+              <w:t>2</w:t>
+            </w:r>
+          </w:p>
+        </w:tc>
+        <w:tc>
+          <w:tcPr>
+            <w:tcW w:w="2633" w:type="dxa"/>
           </w:tcPr>
           <w:p>
             <w:pPr>
               <w:jc w:val="center"/>
               <w:rPr>
-                <w:rFonts w:ascii="Times New Roman" w:cs="Times New Roman" w:hAnsi="Times New Roman"/>
-                <w:b/>
-                <w:sz w:val="20"/>
-                <w:szCs w:val="20"/>
-              </w:rPr>
-            </w:pPr>
-            <w:r>
-              <w:rPr>
-                <w:rFonts w:ascii="Times New Roman" w:cs="Times New Roman" w:hAnsi="Times New Roman"/>
-                <w:b/>
-                <w:sz w:val="20"/>
-                <w:szCs w:val="20"/>
-              </w:rPr>
-              <w:t>ВТ</w:t>
-            </w:r>
-          </w:p>
-        </w:tc>
-        <w:tc>
-          <w:tcPr>
-            <w:tcW w:type="dxa" w:w="2159"/>
-            <w:vAlign w:val="center"/>
+                <w:rFonts w:ascii="Times New Roman" w:hAnsi="Times New Roman" w:cs="Times New Roman"/>
+                <w:b/>
+                <w:sz w:val="20"/>
+                <w:szCs w:val="20"/>
+              </w:rPr>
+            </w:pPr>
+            <w:r>
+              <w:rPr>
+                <w:rFonts w:ascii="Times New Roman" w:hAnsi="Times New Roman" w:cs="Times New Roman"/>
+                <w:b/>
+                <w:sz w:val="20"/>
+                <w:szCs w:val="20"/>
+              </w:rPr>
+              <w:t>3</w:t>
+            </w:r>
+          </w:p>
+        </w:tc>
+        <w:tc>
+          <w:tcPr>
+            <w:tcW w:w="2505" w:type="dxa"/>
           </w:tcPr>
           <w:p>
             <w:pPr>
               <w:jc w:val="center"/>
               <w:rPr>
-                <w:rFonts w:ascii="Times New Roman" w:cs="Times New Roman" w:hAnsi="Times New Roman"/>
-                <w:b/>
-                <w:sz w:val="20"/>
-                <w:szCs w:val="20"/>
-              </w:rPr>
-            </w:pPr>
-            <w:r>
-              <w:rPr>
-                <w:rFonts w:ascii="Times New Roman" w:cs="Times New Roman" w:hAnsi="Times New Roman"/>
-                <w:b/>
-                <w:sz w:val="20"/>
-                <w:szCs w:val="20"/>
-              </w:rPr>
-              <w:t>СР</w:t>
-            </w:r>
-          </w:p>
-        </w:tc>
-        <w:tc>
-          <w:tcPr>
-            <w:tcW w:type="dxa" w:w="2135"/>
-            <w:vAlign w:val="center"/>
+                <w:rFonts w:ascii="Times New Roman" w:hAnsi="Times New Roman" w:cs="Times New Roman"/>
+                <w:b/>
+                <w:sz w:val="20"/>
+                <w:szCs w:val="20"/>
+              </w:rPr>
+            </w:pPr>
+            <w:r>
+              <w:rPr>
+                <w:rFonts w:ascii="Times New Roman" w:hAnsi="Times New Roman" w:cs="Times New Roman"/>
+                <w:b/>
+                <w:sz w:val="20"/>
+                <w:szCs w:val="20"/>
+              </w:rPr>
+              <w:t>4</w:t>
+            </w:r>
+          </w:p>
+        </w:tc>
+        <w:tc>
+          <w:tcPr>
+            <w:tcW w:w="2505" w:type="dxa"/>
           </w:tcPr>
           <w:p>
             <w:pPr>
               <w:jc w:val="center"/>
               <w:rPr>
-                <w:rFonts w:ascii="Times New Roman" w:cs="Times New Roman" w:hAnsi="Times New Roman"/>
-                <w:b/>
-                <w:sz w:val="20"/>
-                <w:szCs w:val="20"/>
-              </w:rPr>
-            </w:pPr>
-            <w:r>
-              <w:rPr>
-                <w:rFonts w:ascii="Times New Roman" w:cs="Times New Roman" w:hAnsi="Times New Roman"/>
-                <w:b/>
-                <w:sz w:val="20"/>
-                <w:szCs w:val="20"/>
-              </w:rPr>
-              <w:t>ЧТ</w:t>
-            </w:r>
-          </w:p>
-        </w:tc>
-        <w:tc>
-          <w:tcPr>
-            <w:tcW w:type="dxa" w:w="2164"/>
-            <w:vAlign w:val="center"/>
+                <w:rFonts w:ascii="Times New Roman" w:hAnsi="Times New Roman" w:cs="Times New Roman"/>
+                <w:b/>
+                <w:sz w:val="20"/>
+                <w:szCs w:val="20"/>
+              </w:rPr>
+            </w:pPr>
+            <w:r>
+              <w:rPr>
+                <w:rFonts w:ascii="Times New Roman" w:hAnsi="Times New Roman" w:cs="Times New Roman"/>
+                <w:b/>
+                <w:sz w:val="20"/>
+                <w:szCs w:val="20"/>
+              </w:rPr>
+              <w:t>5</w:t>
+            </w:r>
+          </w:p>
+        </w:tc>
+        <w:tc>
+          <w:tcPr>
+            <w:tcW w:w="2505" w:type="dxa"/>
           </w:tcPr>
           <w:p>
             <w:pPr>
               <w:jc w:val="center"/>
               <w:rPr>
-                <w:rFonts w:ascii="Times New Roman" w:cs="Times New Roman" w:hAnsi="Times New Roman"/>
-                <w:b/>
-                <w:sz w:val="20"/>
-                <w:szCs w:val="20"/>
-              </w:rPr>
-            </w:pPr>
-            <w:r>
-              <w:rPr>
-                <w:rFonts w:ascii="Times New Roman" w:cs="Times New Roman" w:hAnsi="Times New Roman"/>
-                <w:b/>
-                <w:sz w:val="20"/>
-                <w:szCs w:val="20"/>
-              </w:rPr>
-              <w:t>ПТ</w:t>
-            </w:r>
-          </w:p>
-        </w:tc>
-        <w:tc>
-          <w:tcPr>
-            <w:tcW w:type="dxa" w:w="2161"/>
-            <w:vAlign w:val="center"/>
-          </w:tcPr>
-          <w:p>
-            <w:pPr>
-              <w:jc w:val="center"/>
-              <w:rPr>
-                <w:rFonts w:ascii="Times New Roman" w:cs="Times New Roman" w:hAnsi="Times New Roman"/>
-                <w:b/>
-                <w:sz w:val="20"/>
-                <w:szCs w:val="20"/>
-              </w:rPr>
-            </w:pPr>
-            <w:r>
-              <w:rPr>
-                <w:rFonts w:ascii="Times New Roman" w:cs="Times New Roman" w:hAnsi="Times New Roman"/>
-                <w:b/>
-                <w:sz w:val="20"/>
-                <w:szCs w:val="20"/>
-              </w:rPr>
-              <w:t>СБ</w:t>
-            </w:r>
-          </w:p>
-        </w:tc>
-        <w:tc>
-          <w:tcPr>
-            <w:tcW w:type="dxa" w:w="2074"/>
-            <w:vAlign w:val="center"/>
-          </w:tcPr>
-          <w:p>
-            <w:pPr>
-              <w:jc w:val="center"/>
-              <w:rPr>
-                <w:rFonts w:ascii="Times New Roman" w:cs="Times New Roman" w:hAnsi="Times New Roman"/>
-                <w:b/>
-                <w:sz w:val="20"/>
-                <w:szCs w:val="20"/>
-              </w:rPr>
-            </w:pPr>
-            <w:r>
-              <w:rPr>
-                <w:rFonts w:ascii="Times New Roman" w:cs="Times New Roman" w:hAnsi="Times New Roman"/>
-                <w:b/>
-                <w:sz w:val="20"/>
-                <w:szCs w:val="20"/>
-              </w:rPr>
-              <w:t>ВС</w:t>
+                <w:rFonts w:ascii="Times New Roman" w:hAnsi="Times New Roman" w:cs="Times New Roman"/>
+                <w:b/>
+                <w:sz w:val="20"/>
+                <w:szCs w:val="20"/>
+              </w:rPr>
+            </w:pPr>
+            <w:r>
+              <w:rPr>
+                <w:rFonts w:ascii="Times New Roman" w:hAnsi="Times New Roman" w:cs="Times New Roman"/>
+                <w:b/>
+                <w:sz w:val="20"/>
+                <w:szCs w:val="20"/>
+              </w:rPr>
+              <w:t>6</w:t>
             </w:r>
           </w:p>
         </w:tc>
@@ -257,180 +214,125 @@
         </w:trPr>
         <w:tc>
           <w:tcPr>
-            <w:tcW w:type="dxa" w:w="696"/>
+            <w:tcW w:w="702" w:type="dxa"/>
+          </w:tcPr>
+          <w:p>
+            <w:pPr>
+              <w:rPr>
+                <w:rFonts w:ascii="Times New Roman" w:hAnsi="Times New Roman" w:cs="Times New Roman"/>
+                <w:b/>
+                <w:sz w:val="20"/>
+                <w:szCs w:val="20"/>
+              </w:rPr>
+            </w:pPr>
+            <w:r>
+              <w:rPr>
+                <w:rFonts w:ascii="Times New Roman" w:hAnsi="Times New Roman" w:cs="Times New Roman"/>
+                <w:b/>
+                <w:sz w:val="20"/>
+                <w:szCs w:val="20"/>
+              </w:rPr>
+              <w:t>ПН</w:t>
+            </w:r>
+          </w:p>
+        </w:tc>
+        <w:tc>
+          <w:tcPr>
+            <w:tcW w:w="2516" w:type="dxa"/>
             <w:vAlign w:val="center"/>
           </w:tcPr>
           <w:p>
             <w:pPr>
-              <w:jc w:val="center"/>
-              <w:rPr>
-                <w:rFonts w:ascii="Times New Roman" w:cs="Times New Roman" w:hAnsi="Times New Roman"/>
-                <w:b/>
-                <w:sz w:val="20"/>
-                <w:szCs w:val="20"/>
-              </w:rPr>
-            </w:pPr>
-            <w:r>
-              <w:rPr>
-                <w:rFonts w:ascii="Times New Roman" w:cs="Times New Roman" w:hAnsi="Times New Roman"/>
-                <w:b/>
-                <w:sz w:val="20"/>
-                <w:szCs w:val="20"/>
-              </w:rPr>
-              <w:t>1</w:t>
-            </w:r>
-          </w:p>
-        </w:tc>
-        <w:tc>
-          <w:tcPr>
-            <w:tcW w:type="dxa" w:w="2241"/>
+              <w:divId w:val="854152120"/>
+            </w:pPr>
+            <w:r>
+              <w:t>Пара 1</w:t>
+            </w:r>
+          </w:p>
+        </w:tc>
+        <w:tc>
+          <w:tcPr>
+            <w:tcW w:w="2505" w:type="dxa"/>
             <w:vAlign w:val="center"/>
           </w:tcPr>
           <w:p>
             <w:pPr>
-              <w:rPr>
-                <w:rFonts w:ascii="Times New Roman" w:cs="Times New Roman" w:hAnsi="Times New Roman"/>
-                <w:sz w:val="20"/>
-                <w:szCs w:val="20"/>
-              </w:rPr>
-            </w:pPr>
-            <w:r>
-              <w:rPr>
-                <w:rFonts w:ascii="Times New Roman" w:cs="Times New Roman" w:hAnsi="Times New Roman"/>
-                <w:sz w:val="20"/>
-                <w:szCs w:val="20"/>
-              </w:rPr>
-              <w:t>Первая пара понедельника</w:t>
-            </w:r>
-          </w:p>
-        </w:tc>
-        <w:tc>
-          <w:tcPr>
-            <w:tcW w:type="dxa" w:w="2241"/>
+              <w:divId w:val="1731072984"/>
+            </w:pPr>
+            <w:r>
+              <w:t xml:space="preserve">Пара </w:t>
+            </w:r>
+            <w:r>
+              <w:t>2</w:t>
+            </w:r>
+          </w:p>
+        </w:tc>
+        <w:tc>
+          <w:tcPr>
+            <w:tcW w:w="2633" w:type="dxa"/>
             <w:vAlign w:val="center"/>
           </w:tcPr>
           <w:p>
             <w:pPr>
-              <w:rPr>
-                <w:rFonts w:ascii="Times New Roman" w:cs="Times New Roman" w:hAnsi="Times New Roman"/>
-                <w:sz w:val="20"/>
-                <w:szCs w:val="20"/>
-              </w:rPr>
-            </w:pPr>
-            <w:r>
-              <w:rPr>
-                <w:rFonts w:ascii="Times New Roman" w:cs="Times New Roman" w:hAnsi="Times New Roman"/>
-                <w:sz w:val="20"/>
-                <w:szCs w:val="20"/>
-              </w:rPr>
-              <w:t xml:space="preserve">Первая пара вторника</w:t>
-            </w:r>
-          </w:p>
-        </w:tc>
-        <w:tc>
-          <w:tcPr>
-            <w:tcW w:type="dxa" w:w="2159"/>
+              <w:divId w:val="1026490679"/>
+            </w:pPr>
+            <w:r>
+              <w:rPr>
+                <w:rStyle w:val="discipline-name"/>
+              </w:rPr>
+              <w:t>Пара 3</w:t>
+            </w:r>
+            <w:r>
+              <w:t xml:space="preserve"> </w:t>
+            </w:r>
+          </w:p>
+        </w:tc>
+        <w:tc>
+          <w:tcPr>
+            <w:tcW w:w="2505" w:type="dxa"/>
             <w:vAlign w:val="center"/>
           </w:tcPr>
           <w:p>
             <w:pPr>
-              <w:rPr>
-                <w:rFonts w:ascii="Times New Roman" w:cs="Times New Roman" w:hAnsi="Times New Roman"/>
-                <w:sz w:val="20"/>
-                <w:szCs w:val="20"/>
-              </w:rPr>
-            </w:pPr>
-            <w:r>
-              <w:rPr>
-                <w:rFonts w:ascii="Times New Roman" w:cs="Times New Roman" w:hAnsi="Times New Roman"/>
-                <w:sz w:val="20"/>
-                <w:szCs w:val="20"/>
-              </w:rPr>
-              <w:t xml:space="preserve">Первая пара среды</w:t>
-            </w:r>
-          </w:p>
-        </w:tc>
-        <w:tc>
-          <w:tcPr>
-            <w:tcW w:type="dxa" w:w="2135"/>
+              <w:divId w:val="869730525"/>
+            </w:pPr>
+            <w:r>
+              <w:rPr>
+                <w:rStyle w:val="discipline-name"/>
+              </w:rPr>
+              <w:t>Пара 4</w:t>
+            </w:r>
+          </w:p>
+        </w:tc>
+        <w:tc>
+          <w:tcPr>
+            <w:tcW w:w="2505" w:type="dxa"/>
             <w:vAlign w:val="center"/>
           </w:tcPr>
           <w:p>
-            <w:pPr>
-              <w:rPr>
-                <w:rFonts w:ascii="Times New Roman" w:cs="Times New Roman" w:hAnsi="Times New Roman"/>
-                <w:sz w:val="20"/>
-                <w:szCs w:val="20"/>
-              </w:rPr>
-            </w:pPr>
-            <w:r>
-              <w:rPr>
-                <w:rStyle w:val="discipline-name"/>
-              </w:rPr>
-              <w:t>Первая пара четверга</w:t>
-            </w:r>
-          </w:p>
-        </w:tc>
-        <w:tc>
-          <w:tcPr>
-            <w:tcW w:type="dxa" w:w="2164"/>
+            <w:r>
+              <w:t>Пара 5</w:t>
+            </w:r>
+          </w:p>
+        </w:tc>
+        <w:tc>
+          <w:tcPr>
+            <w:tcW w:w="2505" w:type="dxa"/>
             <w:vAlign w:val="center"/>
           </w:tcPr>
           <w:p>
             <w:pPr>
               <w:rPr>
-                <w:rFonts w:ascii="Times New Roman" w:cs="Times New Roman" w:hAnsi="Times New Roman"/>
-                <w:sz w:val="20"/>
-                <w:szCs w:val="20"/>
-              </w:rPr>
-            </w:pPr>
-            <w:r>
-              <w:rPr>
-                <w:rStyle w:val="discipline-name"/>
-              </w:rPr>
-              <w:t xml:space="preserve">Первая пара пятницы</w:t>
-            </w:r>
-          </w:p>
-        </w:tc>
-        <w:tc>
-          <w:tcPr>
-            <w:tcW w:type="dxa" w:w="2161"/>
-            <w:vAlign w:val="center"/>
-          </w:tcPr>
-          <w:p>
-            <w:pPr>
-              <w:rPr>
-                <w:rFonts w:ascii="Times New Roman" w:cs="Times New Roman" w:hAnsi="Times New Roman"/>
-                <w:sz w:val="20"/>
-                <w:szCs w:val="20"/>
-              </w:rPr>
-            </w:pPr>
-            <w:r>
-              <w:rPr>
-                <w:rStyle w:val="discipline-name"/>
-              </w:rPr>
-              <w:t xml:space="preserve">Первая пара субботы</w:t>
-            </w:r>
-          </w:p>
-        </w:tc>
-        <w:tc>
-          <w:tcPr>
-            <w:tcW w:type="dxa" w:w="2074"/>
-            <w:vAlign w:val="center"/>
-          </w:tcPr>
-          <w:p>
-            <w:pPr>
-              <w:rPr>
-                <w:rFonts w:ascii="Times New Roman" w:cs="Times New Roman" w:hAnsi="Times New Roman"/>
-                <w:sz w:val="20"/>
-                <w:szCs w:val="20"/>
-              </w:rPr>
-            </w:pPr>
-            <w:r>
-              <w:rPr>
-                <w:rStyle w:val="discipline-name"/>
-              </w:rPr>
-              <w:t xml:space="preserve">Первая пара воскресенья</w:t>
+                <w:sz w:val="20"/>
+                <w:szCs w:val="20"/>
+              </w:rPr>
+            </w:pPr>
+            <w:r>
+              <w:rPr>
+                <w:sz w:val="20"/>
+                <w:szCs w:val="20"/>
+              </w:rPr>
+              <w:t>Пара 6</w:t>
             </w:r>
           </w:p>
         </w:tc>
@@ -440,15 +342,15 @@
       <w:pPr>
         <w:spacing w:after="0" w:line="240" w:lineRule="auto"/>
         <w:rPr>
-          <w:rFonts w:ascii="Times New Roman" w:cs="Times New Roman" w:hAnsi="Times New Roman"/>
+          <w:rFonts w:ascii="Times New Roman" w:hAnsi="Times New Roman" w:cs="Times New Roman"/>
           <w:sz w:val="8"/>
           <w:szCs w:val="8"/>
         </w:rPr>
       </w:pPr>
     </w:p>
     <w:sectPr>
-      <w:pgSz w:h="11906" w:orient="landscape" w:w="16838"/>
-      <w:pgMar w:bottom="284" w:footer="709" w:gutter="0" w:header="709" w:left="567" w:right="567" w:top="284"/>
+      <w:pgSz w:w="16838" w:h="11906" w:orient="landscape"/>
+      <w:pgMar w:top="284" w:right="567" w:bottom="284" w:left="567" w:header="709" w:footer="709" w:gutter="0"/>
       <w:cols w:space="708"/>
       <w:docGrid w:linePitch="360"/>
     </w:sectPr>

</xml_diff>